<commit_message>
Q2  OS interview Questions
</commit_message>
<xml_diff>
--- a/Interview/CS Theory/OS-Interview.docx
+++ b/Interview/CS Theory/OS-Interview.docx
@@ -2,8 +2,1073 @@
 <file path=word/document.xml><?xml version="1.0" encoding="utf-8"?>
 <w:document xmlns:wpc="http://schemas.microsoft.com/office/word/2010/wordprocessingCanvas" xmlns:cx="http://schemas.microsoft.com/office/drawing/2014/chartex" xmlns:cx1="http://schemas.microsoft.com/office/drawing/2015/9/8/chartex" xmlns:cx2="http://schemas.microsoft.com/office/drawing/2015/10/21/chartex" xmlns:cx3="http://schemas.microsoft.com/office/drawing/2016/5/9/chartex" xmlns:cx4="http://schemas.microsoft.com/office/drawing/2016/5/10/chartex" xmlns:cx5="http://schemas.microsoft.com/office/drawing/2016/5/11/chartex" xmlns:cx6="http://schemas.microsoft.com/office/drawing/2016/5/12/chartex" xmlns:cx7="http://schemas.microsoft.com/office/drawing/2016/5/13/chartex" xmlns:cx8="http://schemas.microsoft.com/office/drawing/2016/5/14/chartex" xmlns:mc="http://schemas.openxmlformats.org/markup-compatibility/2006" xmlns:aink="http://schemas.microsoft.com/office/drawing/2016/ink" xmlns:am3d="http://schemas.microsoft.com/office/drawing/2017/model3d" xmlns:o="urn:schemas-microsoft-com:office:office" xmlns:oel="http://schemas.microsoft.com/office/2019/extlst" xmlns:r="http://schemas.openxmlformats.org/officeDocument/2006/relationships" xmlns:m="http://schemas.openxmlformats.org/officeDocument/2006/math" xmlns:v="urn:schemas-microsoft-com:vml" xmlns:wp14="http://schemas.microsoft.com/office/word/2010/wordprocessingDrawing" xmlns:wp="http://schemas.openxmlformats.org/drawingml/2006/wordprocessingDrawing" xmlns:w10="urn:schemas-microsoft-com:office:word" xmlns:w="http://schemas.openxmlformats.org/wordprocessingml/2006/main" xmlns:w14="http://schemas.microsoft.com/office/word/2010/wordml" xmlns:w15="http://schemas.microsoft.com/office/word/2012/wordml" xmlns:w16cex="http://schemas.microsoft.com/office/word/2018/wordml/cex" xmlns:w16cid="http://schemas.microsoft.com/office/word/2016/wordml/cid" xmlns:w16="http://schemas.microsoft.com/office/word/2018/wordml" xmlns:w16du="http://schemas.microsoft.com/office/word/2023/wordml/word16du" xmlns:w16sdtdh="http://schemas.microsoft.com/office/word/2020/wordml/sdtdatahash" xmlns:w16se="http://schemas.microsoft.com/office/word/2015/wordml/symex" xmlns:wpg="http://schemas.microsoft.com/office/word/2010/wordprocessingGroup" xmlns:wpi="http://schemas.microsoft.com/office/word/2010/wordprocessingInk" xmlns:wne="http://schemas.microsoft.com/office/word/2006/wordml" xmlns:wps="http://schemas.microsoft.com/office/word/2010/wordprocessingShape" mc:Ignorable="w14 w15 w16se w16cid w16 w16cex w16sdtdh w16du wp14">
   <w:body>
-    <w:p/>
+    <w:p>
+      <w:pPr>
+        <w:pStyle w:val="Heading1"/>
+        <w:spacing w:line="240" w:lineRule="auto"/>
+      </w:pPr>
+      <w:r>
+        <w:t>Operating System Interview Questions</w:t>
+      </w:r>
+    </w:p>
+    <w:p>
+      <w:pPr>
+        <w:spacing w:line="240" w:lineRule="auto"/>
+      </w:pPr>
+      <w:r>
+        <w:pict w14:anchorId="324CDD24">
+          <v:rect id="_x0000_i1025" style="width:0;height:1.5pt" o:hralign="center" o:hrstd="t" o:hr="t" fillcolor="#a0a0a0" stroked="f"/>
+        </w:pict>
+      </w:r>
+    </w:p>
+    <w:p>
+      <w:pPr>
+        <w:pStyle w:val="Heading2"/>
+        <w:spacing w:line="240" w:lineRule="auto"/>
+      </w:pPr>
+      <w:r>
+        <w:t>What is Operating System &amp; Types of OS</w:t>
+      </w:r>
+    </w:p>
+    <w:p>
+      <w:pPr>
+        <w:pStyle w:val="ListParagraph"/>
+        <w:numPr>
+          <w:ilvl w:val="0"/>
+          <w:numId w:val="1"/>
+        </w:numPr>
+        <w:spacing w:line="240" w:lineRule="auto"/>
+        <w:ind w:left="714" w:hanging="357"/>
+        <w:contextualSpacing w:val="0"/>
+      </w:pPr>
+      <w:r>
+        <w:t xml:space="preserve">An Operating System is a software that acts as an interface between computer hardware and user applications. </w:t>
+      </w:r>
+    </w:p>
+    <w:p>
+      <w:pPr>
+        <w:pStyle w:val="ListParagraph"/>
+        <w:numPr>
+          <w:ilvl w:val="0"/>
+          <w:numId w:val="1"/>
+        </w:numPr>
+        <w:spacing w:line="240" w:lineRule="auto"/>
+        <w:ind w:left="714" w:hanging="357"/>
+        <w:contextualSpacing w:val="0"/>
+      </w:pPr>
+      <w:r>
+        <w:t>It manages the resources and provides services for the efficient and secure execution of programs.</w:t>
+      </w:r>
+    </w:p>
+    <w:p>
+      <w:pPr>
+        <w:pStyle w:val="ListParagraph"/>
+        <w:numPr>
+          <w:ilvl w:val="0"/>
+          <w:numId w:val="1"/>
+        </w:numPr>
+        <w:spacing w:line="240" w:lineRule="auto"/>
+        <w:ind w:left="714" w:hanging="357"/>
+        <w:contextualSpacing w:val="0"/>
+      </w:pPr>
+      <w:r>
+        <w:t>The primary functions of an operating system include process management, memory management, file system management, device management and user interface.</w:t>
+      </w:r>
+    </w:p>
+    <w:p>
+      <w:pPr>
+        <w:spacing w:line="240" w:lineRule="auto"/>
+        <w:rPr>
+          <w:b/>
+          <w:bCs/>
+        </w:rPr>
+      </w:pPr>
+      <w:r>
+        <w:rPr>
+          <w:b/>
+          <w:bCs/>
+        </w:rPr>
+        <w:t>Types of OS:</w:t>
+      </w:r>
+    </w:p>
+    <w:p>
+      <w:pPr>
+        <w:pStyle w:val="ListParagraph"/>
+        <w:numPr>
+          <w:ilvl w:val="0"/>
+          <w:numId w:val="2"/>
+        </w:numPr>
+        <w:spacing w:line="240" w:lineRule="auto"/>
+        <w:contextualSpacing w:val="0"/>
+        <w:rPr>
+          <w:b/>
+          <w:bCs/>
+        </w:rPr>
+      </w:pPr>
+      <w:r>
+        <w:rPr>
+          <w:b/>
+          <w:bCs/>
+        </w:rPr>
+        <w:t>Windows:</w:t>
+      </w:r>
+    </w:p>
+    <w:p>
+      <w:pPr>
+        <w:pStyle w:val="ListParagraph"/>
+        <w:numPr>
+          <w:ilvl w:val="1"/>
+          <w:numId w:val="2"/>
+        </w:numPr>
+        <w:spacing w:line="240" w:lineRule="auto"/>
+        <w:contextualSpacing w:val="0"/>
+      </w:pPr>
+      <w:r>
+        <w:t>Developed by Microsoft</w:t>
+      </w:r>
+      <w:r>
+        <w:t xml:space="preserve"> (Founder: </w:t>
+      </w:r>
+      <w:r>
+        <w:t>Bill Gates</w:t>
+      </w:r>
+      <w:r>
+        <w:t xml:space="preserve">, Current CEO: </w:t>
+      </w:r>
+      <w:r>
+        <w:t>Satya Nadella</w:t>
+      </w:r>
+      <w:r>
+        <w:t>)</w:t>
+      </w:r>
+    </w:p>
+    <w:p>
+      <w:pPr>
+        <w:pStyle w:val="ListParagraph"/>
+        <w:numPr>
+          <w:ilvl w:val="1"/>
+          <w:numId w:val="2"/>
+        </w:numPr>
+        <w:spacing w:line="240" w:lineRule="auto"/>
+        <w:contextualSpacing w:val="0"/>
+      </w:pPr>
+      <w:r>
+        <w:t xml:space="preserve">Widely </w:t>
+      </w:r>
+      <w:r>
+        <w:t>u</w:t>
+      </w:r>
+      <w:r>
+        <w:t xml:space="preserve">sed OS </w:t>
+      </w:r>
+      <w:r>
+        <w:t>personal computers.</w:t>
+      </w:r>
+    </w:p>
+    <w:p>
+      <w:pPr>
+        <w:pStyle w:val="ListParagraph"/>
+        <w:numPr>
+          <w:ilvl w:val="0"/>
+          <w:numId w:val="2"/>
+        </w:numPr>
+        <w:spacing w:line="240" w:lineRule="auto"/>
+        <w:contextualSpacing w:val="0"/>
+        <w:rPr>
+          <w:b/>
+          <w:bCs/>
+        </w:rPr>
+      </w:pPr>
+      <w:r>
+        <w:rPr>
+          <w:b/>
+          <w:bCs/>
+        </w:rPr>
+        <w:t>macOS:</w:t>
+      </w:r>
+    </w:p>
+    <w:p>
+      <w:pPr>
+        <w:pStyle w:val="ListParagraph"/>
+        <w:numPr>
+          <w:ilvl w:val="1"/>
+          <w:numId w:val="2"/>
+        </w:numPr>
+        <w:spacing w:line="240" w:lineRule="auto"/>
+        <w:contextualSpacing w:val="0"/>
+      </w:pPr>
+      <w:r>
+        <w:t xml:space="preserve">Developed by </w:t>
+      </w:r>
+      <w:r>
+        <w:t>Apple</w:t>
+      </w:r>
+      <w:r>
+        <w:t xml:space="preserve"> (Founder: </w:t>
+      </w:r>
+      <w:r>
+        <w:t>Steve Jobs</w:t>
+      </w:r>
+      <w:r>
+        <w:t xml:space="preserve">, Current CEO: </w:t>
+      </w:r>
+      <w:r>
+        <w:t>Tim Cook</w:t>
+      </w:r>
+      <w:r>
+        <w:t>)</w:t>
+      </w:r>
+    </w:p>
+    <w:p>
+      <w:pPr>
+        <w:pStyle w:val="ListParagraph"/>
+        <w:numPr>
+          <w:ilvl w:val="1"/>
+          <w:numId w:val="2"/>
+        </w:numPr>
+        <w:spacing w:line="240" w:lineRule="auto"/>
+        <w:contextualSpacing w:val="0"/>
+      </w:pPr>
+      <w:r>
+        <w:t>It is used on Apple Mac Computers.</w:t>
+      </w:r>
+    </w:p>
+    <w:p>
+      <w:pPr>
+        <w:pStyle w:val="ListParagraph"/>
+        <w:numPr>
+          <w:ilvl w:val="0"/>
+          <w:numId w:val="2"/>
+        </w:numPr>
+        <w:spacing w:line="240" w:lineRule="auto"/>
+        <w:contextualSpacing w:val="0"/>
+        <w:rPr>
+          <w:b/>
+          <w:bCs/>
+        </w:rPr>
+      </w:pPr>
+      <w:r>
+        <w:rPr>
+          <w:b/>
+          <w:bCs/>
+        </w:rPr>
+        <w:t>Linux:</w:t>
+      </w:r>
+      <w:r>
+        <w:rPr>
+          <w:b/>
+          <w:bCs/>
+        </w:rPr>
+        <w:t xml:space="preserve"> </w:t>
+      </w:r>
+    </w:p>
+    <w:p>
+      <w:pPr>
+        <w:pStyle w:val="ListParagraph"/>
+        <w:numPr>
+          <w:ilvl w:val="1"/>
+          <w:numId w:val="2"/>
+        </w:numPr>
+        <w:spacing w:line="240" w:lineRule="auto"/>
+        <w:contextualSpacing w:val="0"/>
+      </w:pPr>
+      <w:r>
+        <w:t xml:space="preserve">An </w:t>
+      </w:r>
+      <w:r>
+        <w:t>open-source</w:t>
+      </w:r>
+      <w:r>
+        <w:t xml:space="preserve"> OS that is highly customizable.</w:t>
+      </w:r>
+    </w:p>
+    <w:p>
+      <w:pPr>
+        <w:pStyle w:val="ListParagraph"/>
+        <w:numPr>
+          <w:ilvl w:val="1"/>
+          <w:numId w:val="2"/>
+        </w:numPr>
+        <w:spacing w:line="240" w:lineRule="auto"/>
+        <w:contextualSpacing w:val="0"/>
+      </w:pPr>
+      <w:r>
+        <w:t>Widley used in server environments and embedded systems.</w:t>
+      </w:r>
+    </w:p>
+    <w:p>
+      <w:pPr>
+        <w:pStyle w:val="ListParagraph"/>
+        <w:numPr>
+          <w:ilvl w:val="1"/>
+          <w:numId w:val="2"/>
+        </w:numPr>
+        <w:spacing w:line="240" w:lineRule="auto"/>
+        <w:contextualSpacing w:val="0"/>
+      </w:pPr>
+      <w:r>
+        <w:t xml:space="preserve">It is </w:t>
+      </w:r>
+      <w:r>
+        <w:t>known</w:t>
+      </w:r>
+      <w:r>
+        <w:t xml:space="preserve"> for its stability, security and flexibility.</w:t>
+      </w:r>
+    </w:p>
+    <w:p>
+      <w:pPr>
+        <w:pStyle w:val="ListParagraph"/>
+        <w:numPr>
+          <w:ilvl w:val="1"/>
+          <w:numId w:val="2"/>
+        </w:numPr>
+        <w:spacing w:line="240" w:lineRule="auto"/>
+        <w:contextualSpacing w:val="0"/>
+      </w:pPr>
+      <w:r>
+        <w:t>Famous distribution: Ubuntu, Fedora, CentOS, Kali, etc.</w:t>
+      </w:r>
+    </w:p>
+    <w:p>
+      <w:pPr>
+        <w:pStyle w:val="ListParagraph"/>
+        <w:numPr>
+          <w:ilvl w:val="0"/>
+          <w:numId w:val="2"/>
+        </w:numPr>
+        <w:spacing w:line="240" w:lineRule="auto"/>
+        <w:contextualSpacing w:val="0"/>
+        <w:rPr>
+          <w:b/>
+          <w:bCs/>
+        </w:rPr>
+      </w:pPr>
+      <w:r>
+        <w:rPr>
+          <w:b/>
+          <w:bCs/>
+        </w:rPr>
+        <w:t>Unix:</w:t>
+      </w:r>
+    </w:p>
+    <w:p>
+      <w:pPr>
+        <w:pStyle w:val="ListParagraph"/>
+        <w:numPr>
+          <w:ilvl w:val="1"/>
+          <w:numId w:val="2"/>
+        </w:numPr>
+        <w:spacing w:line="240" w:lineRule="auto"/>
+        <w:contextualSpacing w:val="0"/>
+      </w:pPr>
+      <w:r>
+        <w:t xml:space="preserve">A powerful </w:t>
+      </w:r>
+      <w:r>
+        <w:t>multiuser</w:t>
+      </w:r>
+      <w:r>
+        <w:t xml:space="preserve"> operating system that serves as the foundation for many other operating systems including Linux and macOS.</w:t>
+      </w:r>
+    </w:p>
+    <w:p>
+      <w:pPr>
+        <w:pStyle w:val="ListParagraph"/>
+        <w:numPr>
+          <w:ilvl w:val="1"/>
+          <w:numId w:val="2"/>
+        </w:numPr>
+        <w:spacing w:line="240" w:lineRule="auto"/>
+        <w:contextualSpacing w:val="0"/>
+      </w:pPr>
+      <w:r>
+        <w:t xml:space="preserve">It is </w:t>
+      </w:r>
+      <w:r>
+        <w:t>known</w:t>
+      </w:r>
+      <w:r>
+        <w:t xml:space="preserve"> for its stability and secure environment.</w:t>
+      </w:r>
+    </w:p>
+    <w:p>
+      <w:pPr>
+        <w:pStyle w:val="ListParagraph"/>
+        <w:numPr>
+          <w:ilvl w:val="1"/>
+          <w:numId w:val="2"/>
+        </w:numPr>
+        <w:spacing w:line="240" w:lineRule="auto"/>
+        <w:contextualSpacing w:val="0"/>
+      </w:pPr>
+      <w:r>
+        <w:t>Widely used in server applications.</w:t>
+      </w:r>
+    </w:p>
+    <w:p>
+      <w:pPr>
+        <w:pStyle w:val="ListParagraph"/>
+        <w:numPr>
+          <w:ilvl w:val="0"/>
+          <w:numId w:val="2"/>
+        </w:numPr>
+        <w:spacing w:line="240" w:lineRule="auto"/>
+        <w:contextualSpacing w:val="0"/>
+      </w:pPr>
+      <w:r>
+        <w:t>Android:</w:t>
+      </w:r>
+    </w:p>
+    <w:p>
+      <w:pPr>
+        <w:pStyle w:val="ListParagraph"/>
+        <w:numPr>
+          <w:ilvl w:val="1"/>
+          <w:numId w:val="2"/>
+        </w:numPr>
+        <w:spacing w:line="240" w:lineRule="auto"/>
+        <w:contextualSpacing w:val="0"/>
+      </w:pPr>
+      <w:r>
+        <w:t xml:space="preserve">Developed by Google (Founder: </w:t>
+      </w:r>
+      <w:r>
+        <w:t>Larry Page and Sergey Brin</w:t>
+      </w:r>
+      <w:r>
+        <w:t xml:space="preserve">, Current CEO: </w:t>
+      </w:r>
+      <w:r>
+        <w:t>Sundar Pichai</w:t>
+      </w:r>
+      <w:r>
+        <w:t>)</w:t>
+      </w:r>
+    </w:p>
+    <w:p>
+      <w:pPr>
+        <w:pStyle w:val="ListParagraph"/>
+        <w:numPr>
+          <w:ilvl w:val="1"/>
+          <w:numId w:val="2"/>
+        </w:numPr>
+        <w:spacing w:line="240" w:lineRule="auto"/>
+        <w:contextualSpacing w:val="0"/>
+      </w:pPr>
+      <w:r>
+        <w:t xml:space="preserve">It is an </w:t>
+      </w:r>
+      <w:r>
+        <w:t>open-source</w:t>
+      </w:r>
+      <w:r>
+        <w:t xml:space="preserve"> operating system maintained and governed by Google.</w:t>
+      </w:r>
+    </w:p>
+    <w:p>
+      <w:pPr>
+        <w:pStyle w:val="ListParagraph"/>
+        <w:numPr>
+          <w:ilvl w:val="1"/>
+          <w:numId w:val="2"/>
+        </w:numPr>
+        <w:spacing w:line="240" w:lineRule="auto"/>
+        <w:contextualSpacing w:val="0"/>
+      </w:pPr>
+      <w:r>
+        <w:t xml:space="preserve">Primarily designed for mobile devices such as smartphones and tablets, but now is used </w:t>
+      </w:r>
+      <w:r>
+        <w:t>in Wear</w:t>
+      </w:r>
+      <w:r>
+        <w:t xml:space="preserve"> OS, Desktop, TV and Automative</w:t>
+      </w:r>
+    </w:p>
+    <w:p>
+      <w:pPr>
+        <w:pStyle w:val="ListParagraph"/>
+        <w:numPr>
+          <w:ilvl w:val="0"/>
+          <w:numId w:val="2"/>
+        </w:numPr>
+        <w:spacing w:line="240" w:lineRule="auto"/>
+        <w:contextualSpacing w:val="0"/>
+      </w:pPr>
+      <w:r>
+        <w:lastRenderedPageBreak/>
+        <w:t>iOS:</w:t>
+      </w:r>
+    </w:p>
+    <w:p>
+      <w:pPr>
+        <w:pStyle w:val="ListParagraph"/>
+        <w:numPr>
+          <w:ilvl w:val="1"/>
+          <w:numId w:val="2"/>
+        </w:numPr>
+        <w:spacing w:line="240" w:lineRule="auto"/>
+        <w:contextualSpacing w:val="0"/>
+      </w:pPr>
+      <w:r>
+        <w:t xml:space="preserve">Developed by Apple </w:t>
+      </w:r>
+      <w:r>
+        <w:t xml:space="preserve">(Founder: </w:t>
+      </w:r>
+      <w:r>
+        <w:t>Steve Jobs</w:t>
+      </w:r>
+      <w:r>
+        <w:t xml:space="preserve">, Current CEO: </w:t>
+      </w:r>
+      <w:r>
+        <w:t>Tim Cook</w:t>
+      </w:r>
+      <w:r>
+        <w:t>)</w:t>
+      </w:r>
+    </w:p>
+    <w:p>
+      <w:pPr>
+        <w:pStyle w:val="ListParagraph"/>
+        <w:numPr>
+          <w:ilvl w:val="1"/>
+          <w:numId w:val="2"/>
+        </w:numPr>
+        <w:spacing w:line="240" w:lineRule="auto"/>
+        <w:contextualSpacing w:val="0"/>
+      </w:pPr>
+      <w:r>
+        <w:t>It is used in iPads and iPods.</w:t>
+      </w:r>
+    </w:p>
+    <w:p>
+      <w:pPr>
+        <w:pStyle w:val="ListParagraph"/>
+        <w:numPr>
+          <w:ilvl w:val="0"/>
+          <w:numId w:val="2"/>
+        </w:numPr>
+        <w:spacing w:line="240" w:lineRule="auto"/>
+        <w:contextualSpacing w:val="0"/>
+      </w:pPr>
+      <w:r>
+        <w:t>Real Time Operating System (RTOS):</w:t>
+      </w:r>
+    </w:p>
+    <w:p>
+      <w:pPr>
+        <w:pStyle w:val="ListParagraph"/>
+        <w:numPr>
+          <w:ilvl w:val="1"/>
+          <w:numId w:val="2"/>
+        </w:numPr>
+        <w:spacing w:line="240" w:lineRule="auto"/>
+        <w:contextualSpacing w:val="0"/>
+      </w:pPr>
+      <w:r>
+        <w:t>Widely used in embedded systems, control systems, and IoT devices.</w:t>
+      </w:r>
+    </w:p>
+    <w:p>
+      <w:pPr>
+        <w:spacing w:line="240" w:lineRule="auto"/>
+      </w:pPr>
+      <w:r>
+        <w:pict w14:anchorId="74F81FBA">
+          <v:rect id="_x0000_i1026" style="width:0;height:1.5pt" o:hralign="center" o:hrstd="t" o:hr="t" fillcolor="#a0a0a0" stroked="f"/>
+        </w:pict>
+      </w:r>
+    </w:p>
+    <w:p>
+      <w:pPr>
+        <w:pStyle w:val="Heading2"/>
+        <w:spacing w:line="240" w:lineRule="auto"/>
+      </w:pPr>
+      <w:r>
+        <w:t>Process vs Thread vs Program</w:t>
+      </w:r>
+    </w:p>
+    <w:p>
+      <w:pPr>
+        <w:pStyle w:val="Heading3"/>
+        <w:spacing w:line="240" w:lineRule="auto"/>
+      </w:pPr>
+      <w:r>
+        <w:t>Program</w:t>
+      </w:r>
+    </w:p>
+    <w:p>
+      <w:pPr>
+        <w:pStyle w:val="ListParagraph"/>
+        <w:numPr>
+          <w:ilvl w:val="0"/>
+          <w:numId w:val="3"/>
+        </w:numPr>
+        <w:spacing w:line="240" w:lineRule="auto"/>
+        <w:contextualSpacing w:val="0"/>
+      </w:pPr>
+      <w:r>
+        <w:t>A program is a set of instructions written in a programming language that</w:t>
+      </w:r>
+      <w:r>
+        <w:t xml:space="preserve"> </w:t>
+      </w:r>
+      <w:r>
+        <w:t xml:space="preserve">performs a specific task or set of tasks. </w:t>
+      </w:r>
+    </w:p>
+    <w:p>
+      <w:pPr>
+        <w:pStyle w:val="ListParagraph"/>
+        <w:numPr>
+          <w:ilvl w:val="0"/>
+          <w:numId w:val="3"/>
+        </w:numPr>
+        <w:spacing w:line="240" w:lineRule="auto"/>
+        <w:contextualSpacing w:val="0"/>
+      </w:pPr>
+      <w:r>
+        <w:t>It is typically stored in a file on disk</w:t>
+      </w:r>
+      <w:r>
+        <w:t xml:space="preserve"> </w:t>
+      </w:r>
+      <w:r>
+        <w:t xml:space="preserve">and represents an executable entity. </w:t>
+      </w:r>
+    </w:p>
+    <w:p>
+      <w:pPr>
+        <w:pStyle w:val="ListParagraph"/>
+        <w:numPr>
+          <w:ilvl w:val="0"/>
+          <w:numId w:val="3"/>
+        </w:numPr>
+        <w:spacing w:line="240" w:lineRule="auto"/>
+        <w:contextualSpacing w:val="0"/>
+      </w:pPr>
+      <w:r>
+        <w:t>Programs can be compiled or</w:t>
+      </w:r>
+      <w:r>
+        <w:t xml:space="preserve"> </w:t>
+      </w:r>
+      <w:r>
+        <w:t>interpreted, and they serve as a blueprint for the execution of tasks on a</w:t>
+      </w:r>
+      <w:r>
+        <w:t xml:space="preserve"> </w:t>
+      </w:r>
+      <w:r>
+        <w:t>computer system.</w:t>
+      </w:r>
+    </w:p>
+    <w:p>
+      <w:pPr>
+        <w:pStyle w:val="Heading3"/>
+        <w:spacing w:line="240" w:lineRule="auto"/>
+      </w:pPr>
+      <w:r>
+        <w:t>Process</w:t>
+      </w:r>
+    </w:p>
+    <w:p>
+      <w:pPr>
+        <w:pStyle w:val="ListParagraph"/>
+        <w:numPr>
+          <w:ilvl w:val="0"/>
+          <w:numId w:val="4"/>
+        </w:numPr>
+        <w:spacing w:line="240" w:lineRule="auto"/>
+        <w:contextualSpacing w:val="0"/>
+      </w:pPr>
+      <w:r>
+        <w:t>A process is an instance of a program in execution. When a program is</w:t>
+      </w:r>
+      <w:r>
+        <w:t xml:space="preserve"> </w:t>
+      </w:r>
+      <w:r>
+        <w:t xml:space="preserve">loaded into memory and executed, it becomes a process. </w:t>
+      </w:r>
+    </w:p>
+    <w:p>
+      <w:pPr>
+        <w:pStyle w:val="ListParagraph"/>
+        <w:numPr>
+          <w:ilvl w:val="0"/>
+          <w:numId w:val="4"/>
+        </w:numPr>
+        <w:spacing w:line="240" w:lineRule="auto"/>
+        <w:contextualSpacing w:val="0"/>
+      </w:pPr>
+      <w:r>
+        <w:t>A process is an</w:t>
+      </w:r>
+      <w:r>
+        <w:t xml:space="preserve"> </w:t>
+      </w:r>
+      <w:r>
+        <w:t xml:space="preserve">independent entity with its own </w:t>
+      </w:r>
+      <w:r>
+        <w:t xml:space="preserve">PCB unit </w:t>
+      </w:r>
+      <w:proofErr w:type="spellStart"/>
+      <w:r>
+        <w:t>ie</w:t>
+      </w:r>
+      <w:proofErr w:type="spellEnd"/>
+      <w:r>
+        <w:t xml:space="preserve">. </w:t>
+      </w:r>
+      <w:r>
+        <w:t>memory space, resources, and execution</w:t>
+      </w:r>
+      <w:r>
+        <w:t xml:space="preserve"> </w:t>
+      </w:r>
+      <w:r>
+        <w:t xml:space="preserve">context. </w:t>
+      </w:r>
+    </w:p>
+    <w:p>
+      <w:pPr>
+        <w:pStyle w:val="ListParagraph"/>
+        <w:numPr>
+          <w:ilvl w:val="0"/>
+          <w:numId w:val="4"/>
+        </w:numPr>
+        <w:spacing w:line="240" w:lineRule="auto"/>
+        <w:contextualSpacing w:val="0"/>
+      </w:pPr>
+      <w:proofErr w:type="gramStart"/>
+      <w:r>
+        <w:t>PCB :</w:t>
+      </w:r>
+      <w:proofErr w:type="gramEnd"/>
+    </w:p>
+    <w:p>
+      <w:pPr>
+        <w:pStyle w:val="ListParagraph"/>
+        <w:numPr>
+          <w:ilvl w:val="1"/>
+          <w:numId w:val="4"/>
+        </w:numPr>
+        <w:spacing w:line="240" w:lineRule="auto"/>
+        <w:contextualSpacing w:val="0"/>
+      </w:pPr>
+      <w:r>
+        <w:t>A Process Control Block (PCB) is a data structure used by the operating system to manage information about a process.</w:t>
+      </w:r>
+    </w:p>
+    <w:p>
+      <w:pPr>
+        <w:pStyle w:val="ListParagraph"/>
+        <w:numPr>
+          <w:ilvl w:val="1"/>
+          <w:numId w:val="4"/>
+        </w:numPr>
+        <w:spacing w:line="240" w:lineRule="auto"/>
+        <w:contextualSpacing w:val="0"/>
+      </w:pPr>
+      <w:r>
+        <w:t>Process ID: A unique identifier for each process</w:t>
+      </w:r>
+    </w:p>
+    <w:p>
+      <w:pPr>
+        <w:pStyle w:val="ListParagraph"/>
+        <w:numPr>
+          <w:ilvl w:val="1"/>
+          <w:numId w:val="4"/>
+        </w:numPr>
+        <w:spacing w:line="240" w:lineRule="auto"/>
+        <w:contextualSpacing w:val="0"/>
+      </w:pPr>
+      <w:r>
+        <w:t>Priority: The process’s scheduling priority</w:t>
+      </w:r>
+    </w:p>
+    <w:p>
+      <w:pPr>
+        <w:pStyle w:val="ListParagraph"/>
+        <w:numPr>
+          <w:ilvl w:val="1"/>
+          <w:numId w:val="4"/>
+        </w:numPr>
+        <w:spacing w:line="240" w:lineRule="auto"/>
+        <w:contextualSpacing w:val="0"/>
+      </w:pPr>
+      <w:r>
+        <w:t>State: The current state of the process (e.g., running, sleeping, waiting)</w:t>
+      </w:r>
+    </w:p>
+    <w:p>
+      <w:pPr>
+        <w:pStyle w:val="ListParagraph"/>
+        <w:numPr>
+          <w:ilvl w:val="1"/>
+          <w:numId w:val="4"/>
+        </w:numPr>
+        <w:spacing w:line="240" w:lineRule="auto"/>
+        <w:contextualSpacing w:val="0"/>
+      </w:pPr>
+      <w:r>
+        <w:t>CPU Registers: The current values of CPU registers</w:t>
+      </w:r>
+    </w:p>
+    <w:p>
+      <w:pPr>
+        <w:pStyle w:val="ListParagraph"/>
+        <w:numPr>
+          <w:ilvl w:val="1"/>
+          <w:numId w:val="4"/>
+        </w:numPr>
+        <w:spacing w:line="240" w:lineRule="auto"/>
+        <w:contextualSpacing w:val="0"/>
+      </w:pPr>
+      <w:r>
+        <w:t>Memory Pointers: Pointers to the process’s memory segments</w:t>
+      </w:r>
+    </w:p>
+    <w:p>
+      <w:pPr>
+        <w:pStyle w:val="ListParagraph"/>
+        <w:numPr>
+          <w:ilvl w:val="1"/>
+          <w:numId w:val="4"/>
+        </w:numPr>
+        <w:spacing w:line="240" w:lineRule="auto"/>
+        <w:contextualSpacing w:val="0"/>
+      </w:pPr>
+      <w:r>
+        <w:t>Open Files: A list of open files and their corresponding file descriptors</w:t>
+      </w:r>
+    </w:p>
+    <w:p>
+      <w:pPr>
+        <w:pStyle w:val="ListParagraph"/>
+        <w:numPr>
+          <w:ilvl w:val="1"/>
+          <w:numId w:val="4"/>
+        </w:numPr>
+        <w:spacing w:line="240" w:lineRule="auto"/>
+        <w:contextualSpacing w:val="0"/>
+      </w:pPr>
+      <w:r>
+        <w:t>I/O Status: The current I/O status of the process</w:t>
+      </w:r>
+    </w:p>
+    <w:p>
+      <w:pPr>
+        <w:pStyle w:val="ListParagraph"/>
+        <w:numPr>
+          <w:ilvl w:val="0"/>
+          <w:numId w:val="4"/>
+        </w:numPr>
+        <w:spacing w:line="240" w:lineRule="auto"/>
+        <w:contextualSpacing w:val="0"/>
+      </w:pPr>
+      <w:r>
+        <w:t>Processes are</w:t>
+      </w:r>
+      <w:r>
+        <w:t xml:space="preserve"> </w:t>
+      </w:r>
+      <w:r>
+        <w:t>managed by the operating system, and each process runs in its own</w:t>
+      </w:r>
+      <w:r>
+        <w:t xml:space="preserve"> </w:t>
+      </w:r>
+      <w:r>
+        <w:t xml:space="preserve">protected memory space. </w:t>
+      </w:r>
+    </w:p>
+    <w:p>
+      <w:pPr>
+        <w:pStyle w:val="ListParagraph"/>
+        <w:numPr>
+          <w:ilvl w:val="0"/>
+          <w:numId w:val="4"/>
+        </w:numPr>
+        <w:spacing w:line="240" w:lineRule="auto"/>
+        <w:contextualSpacing w:val="0"/>
+      </w:pPr>
+      <w:r>
+        <w:t>Processes can be concurrent and communicate</w:t>
+      </w:r>
+      <w:r>
+        <w:t xml:space="preserve"> </w:t>
+      </w:r>
+      <w:r>
+        <w:t xml:space="preserve">with each other through inter-process communication </w:t>
+      </w:r>
+      <w:r>
+        <w:t xml:space="preserve">(IPC) </w:t>
+      </w:r>
+      <w:r>
+        <w:t>mechanisms.</w:t>
+      </w:r>
+    </w:p>
+    <w:p>
+      <w:pPr>
+        <w:pStyle w:val="Heading3"/>
+        <w:spacing w:line="240" w:lineRule="auto"/>
+      </w:pPr>
+      <w:r>
+        <w:lastRenderedPageBreak/>
+        <w:t>Thread</w:t>
+      </w:r>
+    </w:p>
+    <w:p>
+      <w:pPr>
+        <w:pStyle w:val="ListParagraph"/>
+        <w:numPr>
+          <w:ilvl w:val="0"/>
+          <w:numId w:val="5"/>
+        </w:numPr>
+        <w:spacing w:line="240" w:lineRule="auto"/>
+        <w:contextualSpacing w:val="0"/>
+      </w:pPr>
+      <w:r>
+        <w:t xml:space="preserve">A thread is a unit of execution within a process. </w:t>
+      </w:r>
+    </w:p>
+    <w:p>
+      <w:pPr>
+        <w:pStyle w:val="ListParagraph"/>
+        <w:numPr>
+          <w:ilvl w:val="0"/>
+          <w:numId w:val="5"/>
+        </w:numPr>
+        <w:spacing w:line="240" w:lineRule="auto"/>
+        <w:contextualSpacing w:val="0"/>
+      </w:pPr>
+      <w:r>
+        <w:t>It represents a sequence of</w:t>
+      </w:r>
+      <w:r>
+        <w:t xml:space="preserve"> </w:t>
+      </w:r>
+      <w:r>
+        <w:t xml:space="preserve">instructions that can be scheduled and executed independently. </w:t>
+      </w:r>
+    </w:p>
+    <w:p>
+      <w:pPr>
+        <w:pStyle w:val="ListParagraph"/>
+        <w:numPr>
+          <w:ilvl w:val="0"/>
+          <w:numId w:val="5"/>
+        </w:numPr>
+        <w:spacing w:line="240" w:lineRule="auto"/>
+        <w:contextualSpacing w:val="0"/>
+      </w:pPr>
+      <w:r>
+        <w:t>Threads</w:t>
+      </w:r>
+      <w:r>
+        <w:t xml:space="preserve"> </w:t>
+      </w:r>
+      <w:r>
+        <w:t xml:space="preserve">share the same memory space and resources within a process. </w:t>
+      </w:r>
+    </w:p>
+    <w:p>
+      <w:pPr>
+        <w:pStyle w:val="ListParagraph"/>
+        <w:numPr>
+          <w:ilvl w:val="0"/>
+          <w:numId w:val="5"/>
+        </w:numPr>
+        <w:spacing w:line="240" w:lineRule="auto"/>
+        <w:contextualSpacing w:val="0"/>
+      </w:pPr>
+      <w:r>
+        <w:t>Multiple</w:t>
+      </w:r>
+      <w:r>
+        <w:t xml:space="preserve"> </w:t>
+      </w:r>
+      <w:r>
+        <w:t>threads within a process can run concurrently, allowing for parallel execution</w:t>
+      </w:r>
+      <w:r>
+        <w:t xml:space="preserve"> </w:t>
+      </w:r>
+      <w:r>
+        <w:t xml:space="preserve">of tasks. </w:t>
+      </w:r>
+    </w:p>
+    <w:p>
+      <w:pPr>
+        <w:pStyle w:val="ListParagraph"/>
+        <w:numPr>
+          <w:ilvl w:val="0"/>
+          <w:numId w:val="5"/>
+        </w:numPr>
+        <w:spacing w:line="240" w:lineRule="auto"/>
+        <w:contextualSpacing w:val="0"/>
+      </w:pPr>
+      <w:r>
+        <w:t>Threads within the same process can communicate and share data</w:t>
+      </w:r>
+      <w:r>
+        <w:t xml:space="preserve"> </w:t>
+      </w:r>
+      <w:r>
+        <w:t>more easily compared to inter-process communication</w:t>
+      </w:r>
+      <w:r>
+        <w:t xml:space="preserve"> (IPC)</w:t>
+      </w:r>
+      <w:r>
+        <w:t xml:space="preserve">. </w:t>
+      </w:r>
+    </w:p>
+    <w:p>
+      <w:pPr>
+        <w:pStyle w:val="ListParagraph"/>
+        <w:numPr>
+          <w:ilvl w:val="0"/>
+          <w:numId w:val="5"/>
+        </w:numPr>
+        <w:spacing w:line="240" w:lineRule="auto"/>
+        <w:contextualSpacing w:val="0"/>
+      </w:pPr>
+      <w:r>
+        <w:t>However, each</w:t>
+      </w:r>
+      <w:r>
+        <w:t xml:space="preserve"> </w:t>
+      </w:r>
+      <w:r>
+        <w:t>thread has its own program counter and stack.</w:t>
+      </w:r>
+    </w:p>
+    <w:p>
+      <w:pPr>
+        <w:spacing w:line="240" w:lineRule="auto"/>
+      </w:pPr>
+      <w:r>
+        <w:pict w14:anchorId="3E086219">
+          <v:rect id="_x0000_i1028" style="width:0;height:1.5pt" o:hralign="center" o:hrstd="t" o:hr="t" fillcolor="#a0a0a0" stroked="f"/>
+        </w:pict>
+      </w:r>
+    </w:p>
+    <w:p>
+      <w:pPr>
+        <w:spacing w:line="240" w:lineRule="auto"/>
+      </w:pPr>
+    </w:p>
     <w:sectPr>
+      <w:headerReference w:type="default" r:id="rId7"/>
+      <w:footerReference w:type="default" r:id="rId8"/>
       <w:pgSz w:w="11906" w:h="16838"/>
       <w:pgMar w:top="720" w:right="720" w:bottom="720" w:left="720" w:header="708" w:footer="708" w:gutter="0"/>
       <w:cols w:space="708"/>
@@ -11,6 +1076,764 @@
     </w:sectPr>
   </w:body>
 </w:document>
+</file>
+
+<file path=word/endnotes.xml><?xml version="1.0" encoding="utf-8"?>
+<w:endnotes xmlns:wpc="http://schemas.microsoft.com/office/word/2010/wordprocessingCanvas" xmlns:cx="http://schemas.microsoft.com/office/drawing/2014/chartex" xmlns:cx1="http://schemas.microsoft.com/office/drawing/2015/9/8/chartex" xmlns:cx2="http://schemas.microsoft.com/office/drawing/2015/10/21/chartex" xmlns:cx3="http://schemas.microsoft.com/office/drawing/2016/5/9/chartex" xmlns:cx4="http://schemas.microsoft.com/office/drawing/2016/5/10/chartex" xmlns:cx5="http://schemas.microsoft.com/office/drawing/2016/5/11/chartex" xmlns:cx6="http://schemas.microsoft.com/office/drawing/2016/5/12/chartex" xmlns:cx7="http://schemas.microsoft.com/office/drawing/2016/5/13/chartex" xmlns:cx8="http://schemas.microsoft.com/office/drawing/2016/5/14/chartex" xmlns:mc="http://schemas.openxmlformats.org/markup-compatibility/2006" xmlns:aink="http://schemas.microsoft.com/office/drawing/2016/ink" xmlns:am3d="http://schemas.microsoft.com/office/drawing/2017/model3d" xmlns:o="urn:schemas-microsoft-com:office:office" xmlns:oel="http://schemas.microsoft.com/office/2019/extlst" xmlns:r="http://schemas.openxmlformats.org/officeDocument/2006/relationships" xmlns:m="http://schemas.openxmlformats.org/officeDocument/2006/math" xmlns:v="urn:schemas-microsoft-com:vml" xmlns:wp14="http://schemas.microsoft.com/office/word/2010/wordprocessingDrawing" xmlns:wp="http://schemas.openxmlformats.org/drawingml/2006/wordprocessingDrawing" xmlns:w10="urn:schemas-microsoft-com:office:word" xmlns:w="http://schemas.openxmlformats.org/wordprocessingml/2006/main" xmlns:w14="http://schemas.microsoft.com/office/word/2010/wordml" xmlns:w15="http://schemas.microsoft.com/office/word/2012/wordml" xmlns:w16cex="http://schemas.microsoft.com/office/word/2018/wordml/cex" xmlns:w16cid="http://schemas.microsoft.com/office/word/2016/wordml/cid" xmlns:w16="http://schemas.microsoft.com/office/word/2018/wordml" xmlns:w16du="http://schemas.microsoft.com/office/word/2023/wordml/word16du" xmlns:w16sdtdh="http://schemas.microsoft.com/office/word/2020/wordml/sdtdatahash" xmlns:w16se="http://schemas.microsoft.com/office/word/2015/wordml/symex" xmlns:wpg="http://schemas.microsoft.com/office/word/2010/wordprocessingGroup" xmlns:wpi="http://schemas.microsoft.com/office/word/2010/wordprocessingInk" xmlns:wne="http://schemas.microsoft.com/office/word/2006/wordml" xmlns:wps="http://schemas.microsoft.com/office/word/2010/wordprocessingShape" mc:Ignorable="w14 w15 w16se w16cid w16 w16cex w16sdtdh w16du wp14">
+  <w:endnote w:type="separator" w:id="-1">
+    <w:p>
+      <w:pPr>
+        <w:spacing w:after="0" w:line="240" w:lineRule="auto"/>
+      </w:pPr>
+      <w:r>
+        <w:separator/>
+      </w:r>
+    </w:p>
+  </w:endnote>
+  <w:endnote w:type="continuationSeparator" w:id="0">
+    <w:p>
+      <w:pPr>
+        <w:spacing w:after="0" w:line="240" w:lineRule="auto"/>
+      </w:pPr>
+      <w:r>
+        <w:continuationSeparator/>
+      </w:r>
+    </w:p>
+  </w:endnote>
+</w:endnotes>
+</file>
+
+<file path=word/footer1.xml><?xml version="1.0" encoding="utf-8"?>
+<w:ftr xmlns:wpc="http://schemas.microsoft.com/office/word/2010/wordprocessingCanvas" xmlns:cx="http://schemas.microsoft.com/office/drawing/2014/chartex" xmlns:cx1="http://schemas.microsoft.com/office/drawing/2015/9/8/chartex" xmlns:cx2="http://schemas.microsoft.com/office/drawing/2015/10/21/chartex" xmlns:cx3="http://schemas.microsoft.com/office/drawing/2016/5/9/chartex" xmlns:cx4="http://schemas.microsoft.com/office/drawing/2016/5/10/chartex" xmlns:cx5="http://schemas.microsoft.com/office/drawing/2016/5/11/chartex" xmlns:cx6="http://schemas.microsoft.com/office/drawing/2016/5/12/chartex" xmlns:cx7="http://schemas.microsoft.com/office/drawing/2016/5/13/chartex" xmlns:cx8="http://schemas.microsoft.com/office/drawing/2016/5/14/chartex" xmlns:mc="http://schemas.openxmlformats.org/markup-compatibility/2006" xmlns:aink="http://schemas.microsoft.com/office/drawing/2016/ink" xmlns:am3d="http://schemas.microsoft.com/office/drawing/2017/model3d" xmlns:o="urn:schemas-microsoft-com:office:office" xmlns:oel="http://schemas.microsoft.com/office/2019/extlst" xmlns:r="http://schemas.openxmlformats.org/officeDocument/2006/relationships" xmlns:m="http://schemas.openxmlformats.org/officeDocument/2006/math" xmlns:v="urn:schemas-microsoft-com:vml" xmlns:wp14="http://schemas.microsoft.com/office/word/2010/wordprocessingDrawing" xmlns:wp="http://schemas.openxmlformats.org/drawingml/2006/wordprocessingDrawing" xmlns:w10="urn:schemas-microsoft-com:office:word" xmlns:w="http://schemas.openxmlformats.org/wordprocessingml/2006/main" xmlns:w14="http://schemas.microsoft.com/office/word/2010/wordml" xmlns:w15="http://schemas.microsoft.com/office/word/2012/wordml" xmlns:w16cex="http://schemas.microsoft.com/office/word/2018/wordml/cex" xmlns:w16cid="http://schemas.microsoft.com/office/word/2016/wordml/cid" xmlns:w16="http://schemas.microsoft.com/office/word/2018/wordml" xmlns:w16du="http://schemas.microsoft.com/office/word/2023/wordml/word16du" xmlns:w16sdtdh="http://schemas.microsoft.com/office/word/2020/wordml/sdtdatahash" xmlns:w16se="http://schemas.microsoft.com/office/word/2015/wordml/symex" xmlns:wpg="http://schemas.microsoft.com/office/word/2010/wordprocessingGroup" xmlns:wpi="http://schemas.microsoft.com/office/word/2010/wordprocessingInk" xmlns:wne="http://schemas.microsoft.com/office/word/2006/wordml" xmlns:wps="http://schemas.microsoft.com/office/word/2010/wordprocessingShape" mc:Ignorable="w14 w15 w16se w16cid w16 w16cex w16sdtdh w16du wp14">
+  <w:p>
+    <w:pPr>
+      <w:pStyle w:val="Footer"/>
+      <w:jc w:val="right"/>
+      <w:rPr>
+        <w:rFonts w:ascii="Times New Roman" w:hAnsi="Times New Roman" w:cs="Times New Roman"/>
+      </w:rPr>
+    </w:pPr>
+    <w:r>
+      <w:rPr>
+        <w:rFonts w:ascii="Times New Roman" w:hAnsi="Times New Roman" w:cs="Times New Roman"/>
+      </w:rPr>
+      <w:t xml:space="preserve">Notes by Shaurya | </w:t>
+    </w:r>
+    <w:sdt>
+      <w:sdtPr>
+        <w:rPr>
+          <w:rFonts w:ascii="Times New Roman" w:hAnsi="Times New Roman" w:cs="Times New Roman"/>
+        </w:rPr>
+        <w:id w:val="-40058064"/>
+        <w:docPartObj>
+          <w:docPartGallery w:val="Page Numbers (Bottom of Page)"/>
+          <w:docPartUnique/>
+        </w:docPartObj>
+      </w:sdtPr>
+      <w:sdtEndPr>
+        <w:rPr>
+          <w:noProof/>
+        </w:rPr>
+      </w:sdtEndPr>
+      <w:sdtContent>
+        <w:r>
+          <w:rPr>
+            <w:rFonts w:ascii="Times New Roman" w:hAnsi="Times New Roman" w:cs="Times New Roman"/>
+          </w:rPr>
+          <w:fldChar w:fldCharType="begin"/>
+        </w:r>
+        <w:r>
+          <w:rPr>
+            <w:rFonts w:ascii="Times New Roman" w:hAnsi="Times New Roman" w:cs="Times New Roman"/>
+          </w:rPr>
+          <w:instrText xml:space="preserve"> PAGE   \* MERGEFORMAT </w:instrText>
+        </w:r>
+        <w:r>
+          <w:rPr>
+            <w:rFonts w:ascii="Times New Roman" w:hAnsi="Times New Roman" w:cs="Times New Roman"/>
+          </w:rPr>
+          <w:fldChar w:fldCharType="separate"/>
+        </w:r>
+        <w:r>
+          <w:rPr>
+            <w:rFonts w:ascii="Times New Roman" w:hAnsi="Times New Roman" w:cs="Times New Roman"/>
+            <w:noProof/>
+          </w:rPr>
+          <w:t>2</w:t>
+        </w:r>
+        <w:r>
+          <w:rPr>
+            <w:rFonts w:ascii="Times New Roman" w:hAnsi="Times New Roman" w:cs="Times New Roman"/>
+            <w:noProof/>
+          </w:rPr>
+          <w:fldChar w:fldCharType="end"/>
+        </w:r>
+      </w:sdtContent>
+    </w:sdt>
+  </w:p>
+</w:ftr>
+</file>
+
+<file path=word/footnotes.xml><?xml version="1.0" encoding="utf-8"?>
+<w:footnotes xmlns:wpc="http://schemas.microsoft.com/office/word/2010/wordprocessingCanvas" xmlns:cx="http://schemas.microsoft.com/office/drawing/2014/chartex" xmlns:cx1="http://schemas.microsoft.com/office/drawing/2015/9/8/chartex" xmlns:cx2="http://schemas.microsoft.com/office/drawing/2015/10/21/chartex" xmlns:cx3="http://schemas.microsoft.com/office/drawing/2016/5/9/chartex" xmlns:cx4="http://schemas.microsoft.com/office/drawing/2016/5/10/chartex" xmlns:cx5="http://schemas.microsoft.com/office/drawing/2016/5/11/chartex" xmlns:cx6="http://schemas.microsoft.com/office/drawing/2016/5/12/chartex" xmlns:cx7="http://schemas.microsoft.com/office/drawing/2016/5/13/chartex" xmlns:cx8="http://schemas.microsoft.com/office/drawing/2016/5/14/chartex" xmlns:mc="http://schemas.openxmlformats.org/markup-compatibility/2006" xmlns:aink="http://schemas.microsoft.com/office/drawing/2016/ink" xmlns:am3d="http://schemas.microsoft.com/office/drawing/2017/model3d" xmlns:o="urn:schemas-microsoft-com:office:office" xmlns:oel="http://schemas.microsoft.com/office/2019/extlst" xmlns:r="http://schemas.openxmlformats.org/officeDocument/2006/relationships" xmlns:m="http://schemas.openxmlformats.org/officeDocument/2006/math" xmlns:v="urn:schemas-microsoft-com:vml" xmlns:wp14="http://schemas.microsoft.com/office/word/2010/wordprocessingDrawing" xmlns:wp="http://schemas.openxmlformats.org/drawingml/2006/wordprocessingDrawing" xmlns:w10="urn:schemas-microsoft-com:office:word" xmlns:w="http://schemas.openxmlformats.org/wordprocessingml/2006/main" xmlns:w14="http://schemas.microsoft.com/office/word/2010/wordml" xmlns:w15="http://schemas.microsoft.com/office/word/2012/wordml" xmlns:w16cex="http://schemas.microsoft.com/office/word/2018/wordml/cex" xmlns:w16cid="http://schemas.microsoft.com/office/word/2016/wordml/cid" xmlns:w16="http://schemas.microsoft.com/office/word/2018/wordml" xmlns:w16du="http://schemas.microsoft.com/office/word/2023/wordml/word16du" xmlns:w16sdtdh="http://schemas.microsoft.com/office/word/2020/wordml/sdtdatahash" xmlns:w16se="http://schemas.microsoft.com/office/word/2015/wordml/symex" xmlns:wpg="http://schemas.microsoft.com/office/word/2010/wordprocessingGroup" xmlns:wpi="http://schemas.microsoft.com/office/word/2010/wordprocessingInk" xmlns:wne="http://schemas.microsoft.com/office/word/2006/wordml" xmlns:wps="http://schemas.microsoft.com/office/word/2010/wordprocessingShape" mc:Ignorable="w14 w15 w16se w16cid w16 w16cex w16sdtdh w16du wp14">
+  <w:footnote w:type="separator" w:id="-1">
+    <w:p>
+      <w:pPr>
+        <w:spacing w:after="0" w:line="240" w:lineRule="auto"/>
+      </w:pPr>
+      <w:r>
+        <w:separator/>
+      </w:r>
+    </w:p>
+  </w:footnote>
+  <w:footnote w:type="continuationSeparator" w:id="0">
+    <w:p>
+      <w:pPr>
+        <w:spacing w:after="0" w:line="240" w:lineRule="auto"/>
+      </w:pPr>
+      <w:r>
+        <w:continuationSeparator/>
+      </w:r>
+    </w:p>
+  </w:footnote>
+</w:footnotes>
+</file>
+
+<file path=word/header1.xml><?xml version="1.0" encoding="utf-8"?>
+<w:hdr xmlns:wpc="http://schemas.microsoft.com/office/word/2010/wordprocessingCanvas" xmlns:cx="http://schemas.microsoft.com/office/drawing/2014/chartex" xmlns:cx1="http://schemas.microsoft.com/office/drawing/2015/9/8/chartex" xmlns:cx2="http://schemas.microsoft.com/office/drawing/2015/10/21/chartex" xmlns:cx3="http://schemas.microsoft.com/office/drawing/2016/5/9/chartex" xmlns:cx4="http://schemas.microsoft.com/office/drawing/2016/5/10/chartex" xmlns:cx5="http://schemas.microsoft.com/office/drawing/2016/5/11/chartex" xmlns:cx6="http://schemas.microsoft.com/office/drawing/2016/5/12/chartex" xmlns:cx7="http://schemas.microsoft.com/office/drawing/2016/5/13/chartex" xmlns:cx8="http://schemas.microsoft.com/office/drawing/2016/5/14/chartex" xmlns:mc="http://schemas.openxmlformats.org/markup-compatibility/2006" xmlns:aink="http://schemas.microsoft.com/office/drawing/2016/ink" xmlns:am3d="http://schemas.microsoft.com/office/drawing/2017/model3d" xmlns:o="urn:schemas-microsoft-com:office:office" xmlns:oel="http://schemas.microsoft.com/office/2019/extlst" xmlns:r="http://schemas.openxmlformats.org/officeDocument/2006/relationships" xmlns:m="http://schemas.openxmlformats.org/officeDocument/2006/math" xmlns:v="urn:schemas-microsoft-com:vml" xmlns:wp14="http://schemas.microsoft.com/office/word/2010/wordprocessingDrawing" xmlns:wp="http://schemas.openxmlformats.org/drawingml/2006/wordprocessingDrawing" xmlns:w10="urn:schemas-microsoft-com:office:word" xmlns:w="http://schemas.openxmlformats.org/wordprocessingml/2006/main" xmlns:w14="http://schemas.microsoft.com/office/word/2010/wordml" xmlns:w15="http://schemas.microsoft.com/office/word/2012/wordml" xmlns:w16cex="http://schemas.microsoft.com/office/word/2018/wordml/cex" xmlns:w16cid="http://schemas.microsoft.com/office/word/2016/wordml/cid" xmlns:w16="http://schemas.microsoft.com/office/word/2018/wordml" xmlns:w16du="http://schemas.microsoft.com/office/word/2023/wordml/word16du" xmlns:w16sdtdh="http://schemas.microsoft.com/office/word/2020/wordml/sdtdatahash" xmlns:w16se="http://schemas.microsoft.com/office/word/2015/wordml/symex" xmlns:wpg="http://schemas.microsoft.com/office/word/2010/wordprocessingGroup" xmlns:wpi="http://schemas.microsoft.com/office/word/2010/wordprocessingInk" xmlns:wne="http://schemas.microsoft.com/office/word/2006/wordml" xmlns:wps="http://schemas.microsoft.com/office/word/2010/wordprocessingShape" mc:Ignorable="w14 w15 w16se w16cid w16 w16cex w16sdtdh w16du wp14">
+  <w:p>
+    <w:pPr>
+      <w:pStyle w:val="Header"/>
+      <w:jc w:val="right"/>
+      <w:rPr>
+        <w:rFonts w:ascii="Times New Roman" w:hAnsi="Times New Roman" w:cs="Times New Roman"/>
+      </w:rPr>
+    </w:pPr>
+    <w:r>
+      <w:rPr>
+        <w:rFonts w:ascii="Times New Roman" w:hAnsi="Times New Roman" w:cs="Times New Roman"/>
+      </w:rPr>
+      <w:t xml:space="preserve">Notes by Shaurya | </w:t>
+    </w:r>
+    <w:sdt>
+      <w:sdtPr>
+        <w:rPr>
+          <w:rFonts w:ascii="Times New Roman" w:hAnsi="Times New Roman" w:cs="Times New Roman"/>
+        </w:rPr>
+        <w:id w:val="1496219880"/>
+        <w:docPartObj>
+          <w:docPartGallery w:val="Page Numbers (Top of Page)"/>
+          <w:docPartUnique/>
+        </w:docPartObj>
+      </w:sdtPr>
+      <w:sdtEndPr>
+        <w:rPr>
+          <w:noProof/>
+        </w:rPr>
+      </w:sdtEndPr>
+      <w:sdtContent>
+        <w:r>
+          <w:rPr>
+            <w:rFonts w:ascii="Times New Roman" w:hAnsi="Times New Roman" w:cs="Times New Roman"/>
+          </w:rPr>
+          <w:fldChar w:fldCharType="begin"/>
+        </w:r>
+        <w:r>
+          <w:rPr>
+            <w:rFonts w:ascii="Times New Roman" w:hAnsi="Times New Roman" w:cs="Times New Roman"/>
+          </w:rPr>
+          <w:instrText xml:space="preserve"> PAGE   \* MERGEFORMAT </w:instrText>
+        </w:r>
+        <w:r>
+          <w:rPr>
+            <w:rFonts w:ascii="Times New Roman" w:hAnsi="Times New Roman" w:cs="Times New Roman"/>
+          </w:rPr>
+          <w:fldChar w:fldCharType="separate"/>
+        </w:r>
+        <w:r>
+          <w:rPr>
+            <w:rFonts w:ascii="Times New Roman" w:hAnsi="Times New Roman" w:cs="Times New Roman"/>
+            <w:noProof/>
+          </w:rPr>
+          <w:t>2</w:t>
+        </w:r>
+        <w:r>
+          <w:rPr>
+            <w:rFonts w:ascii="Times New Roman" w:hAnsi="Times New Roman" w:cs="Times New Roman"/>
+            <w:noProof/>
+          </w:rPr>
+          <w:fldChar w:fldCharType="end"/>
+        </w:r>
+      </w:sdtContent>
+    </w:sdt>
+  </w:p>
+  <w:p>
+    <w:pPr>
+      <w:pStyle w:val="Header"/>
+      <w:rPr>
+        <w:rFonts w:ascii="Times New Roman" w:hAnsi="Times New Roman" w:cs="Times New Roman"/>
+      </w:rPr>
+    </w:pPr>
+  </w:p>
+</w:hdr>
+</file>
+
+<file path=word/numbering.xml><?xml version="1.0" encoding="utf-8"?>
+<w:numbering xmlns:wpc="http://schemas.microsoft.com/office/word/2010/wordprocessingCanvas" xmlns:cx="http://schemas.microsoft.com/office/drawing/2014/chartex" xmlns:cx1="http://schemas.microsoft.com/office/drawing/2015/9/8/chartex" xmlns:cx2="http://schemas.microsoft.com/office/drawing/2015/10/21/chartex" xmlns:cx3="http://schemas.microsoft.com/office/drawing/2016/5/9/chartex" xmlns:cx4="http://schemas.microsoft.com/office/drawing/2016/5/10/chartex" xmlns:cx5="http://schemas.microsoft.com/office/drawing/2016/5/11/chartex" xmlns:cx6="http://schemas.microsoft.com/office/drawing/2016/5/12/chartex" xmlns:cx7="http://schemas.microsoft.com/office/drawing/2016/5/13/chartex" xmlns:cx8="http://schemas.microsoft.com/office/drawing/2016/5/14/chartex" xmlns:mc="http://schemas.openxmlformats.org/markup-compatibility/2006" xmlns:aink="http://schemas.microsoft.com/office/drawing/2016/ink" xmlns:am3d="http://schemas.microsoft.com/office/drawing/2017/model3d" xmlns:o="urn:schemas-microsoft-com:office:office" xmlns:oel="http://schemas.microsoft.com/office/2019/extlst" xmlns:r="http://schemas.openxmlformats.org/officeDocument/2006/relationships" xmlns:m="http://schemas.openxmlformats.org/officeDocument/2006/math" xmlns:v="urn:schemas-microsoft-com:vml" xmlns:wp14="http://schemas.microsoft.com/office/word/2010/wordprocessingDrawing" xmlns:wp="http://schemas.openxmlformats.org/drawingml/2006/wordprocessingDrawing" xmlns:w10="urn:schemas-microsoft-com:office:word" xmlns:w="http://schemas.openxmlformats.org/wordprocessingml/2006/main" xmlns:w14="http://schemas.microsoft.com/office/word/2010/wordml" xmlns:w15="http://schemas.microsoft.com/office/word/2012/wordml" xmlns:w16cex="http://schemas.microsoft.com/office/word/2018/wordml/cex" xmlns:w16cid="http://schemas.microsoft.com/office/word/2016/wordml/cid" xmlns:w16="http://schemas.microsoft.com/office/word/2018/wordml" xmlns:w16du="http://schemas.microsoft.com/office/word/2023/wordml/word16du" xmlns:w16sdtdh="http://schemas.microsoft.com/office/word/2020/wordml/sdtdatahash" xmlns:w16se="http://schemas.microsoft.com/office/word/2015/wordml/symex" xmlns:wpg="http://schemas.microsoft.com/office/word/2010/wordprocessingGroup" xmlns:wpi="http://schemas.microsoft.com/office/word/2010/wordprocessingInk" xmlns:wne="http://schemas.microsoft.com/office/word/2006/wordml" xmlns:wps="http://schemas.microsoft.com/office/word/2010/wordprocessingShape" mc:Ignorable="w14 w15 w16se w16cid w16 w16cex w16sdtdh w16du wp14">
+  <w:abstractNum w:abstractNumId="0" w15:restartNumberingAfterBreak="0">
+    <w:nsid w:val="198257D4"/>
+    <w:multiLevelType w:val="hybridMultilevel"/>
+    <w:tmpl w:val="2C16A818"/>
+    <w:lvl w:ilvl="0" w:tplc="40090001">
+      <w:start w:val="1"/>
+      <w:numFmt w:val="bullet"/>
+      <w:lvlText w:val=""/>
+      <w:lvlJc w:val="left"/>
+      <w:pPr>
+        <w:ind w:left="720" w:hanging="360"/>
+      </w:pPr>
+      <w:rPr>
+        <w:rFonts w:ascii="Symbol" w:hAnsi="Symbol" w:hint="default"/>
+      </w:rPr>
+    </w:lvl>
+    <w:lvl w:ilvl="1" w:tplc="40090003" w:tentative="1">
+      <w:start w:val="1"/>
+      <w:numFmt w:val="bullet"/>
+      <w:lvlText w:val="o"/>
+      <w:lvlJc w:val="left"/>
+      <w:pPr>
+        <w:ind w:left="1440" w:hanging="360"/>
+      </w:pPr>
+      <w:rPr>
+        <w:rFonts w:ascii="Courier New" w:hAnsi="Courier New" w:cs="Courier New" w:hint="default"/>
+      </w:rPr>
+    </w:lvl>
+    <w:lvl w:ilvl="2" w:tplc="40090005" w:tentative="1">
+      <w:start w:val="1"/>
+      <w:numFmt w:val="bullet"/>
+      <w:lvlText w:val=""/>
+      <w:lvlJc w:val="left"/>
+      <w:pPr>
+        <w:ind w:left="2160" w:hanging="360"/>
+      </w:pPr>
+      <w:rPr>
+        <w:rFonts w:ascii="Wingdings" w:hAnsi="Wingdings" w:hint="default"/>
+      </w:rPr>
+    </w:lvl>
+    <w:lvl w:ilvl="3" w:tplc="40090001" w:tentative="1">
+      <w:start w:val="1"/>
+      <w:numFmt w:val="bullet"/>
+      <w:lvlText w:val=""/>
+      <w:lvlJc w:val="left"/>
+      <w:pPr>
+        <w:ind w:left="2880" w:hanging="360"/>
+      </w:pPr>
+      <w:rPr>
+        <w:rFonts w:ascii="Symbol" w:hAnsi="Symbol" w:hint="default"/>
+      </w:rPr>
+    </w:lvl>
+    <w:lvl w:ilvl="4" w:tplc="40090003" w:tentative="1">
+      <w:start w:val="1"/>
+      <w:numFmt w:val="bullet"/>
+      <w:lvlText w:val="o"/>
+      <w:lvlJc w:val="left"/>
+      <w:pPr>
+        <w:ind w:left="3600" w:hanging="360"/>
+      </w:pPr>
+      <w:rPr>
+        <w:rFonts w:ascii="Courier New" w:hAnsi="Courier New" w:cs="Courier New" w:hint="default"/>
+      </w:rPr>
+    </w:lvl>
+    <w:lvl w:ilvl="5" w:tplc="40090005" w:tentative="1">
+      <w:start w:val="1"/>
+      <w:numFmt w:val="bullet"/>
+      <w:lvlText w:val=""/>
+      <w:lvlJc w:val="left"/>
+      <w:pPr>
+        <w:ind w:left="4320" w:hanging="360"/>
+      </w:pPr>
+      <w:rPr>
+        <w:rFonts w:ascii="Wingdings" w:hAnsi="Wingdings" w:hint="default"/>
+      </w:rPr>
+    </w:lvl>
+    <w:lvl w:ilvl="6" w:tplc="40090001" w:tentative="1">
+      <w:start w:val="1"/>
+      <w:numFmt w:val="bullet"/>
+      <w:lvlText w:val=""/>
+      <w:lvlJc w:val="left"/>
+      <w:pPr>
+        <w:ind w:left="5040" w:hanging="360"/>
+      </w:pPr>
+      <w:rPr>
+        <w:rFonts w:ascii="Symbol" w:hAnsi="Symbol" w:hint="default"/>
+      </w:rPr>
+    </w:lvl>
+    <w:lvl w:ilvl="7" w:tplc="40090003" w:tentative="1">
+      <w:start w:val="1"/>
+      <w:numFmt w:val="bullet"/>
+      <w:lvlText w:val="o"/>
+      <w:lvlJc w:val="left"/>
+      <w:pPr>
+        <w:ind w:left="5760" w:hanging="360"/>
+      </w:pPr>
+      <w:rPr>
+        <w:rFonts w:ascii="Courier New" w:hAnsi="Courier New" w:cs="Courier New" w:hint="default"/>
+      </w:rPr>
+    </w:lvl>
+    <w:lvl w:ilvl="8" w:tplc="40090005" w:tentative="1">
+      <w:start w:val="1"/>
+      <w:numFmt w:val="bullet"/>
+      <w:lvlText w:val=""/>
+      <w:lvlJc w:val="left"/>
+      <w:pPr>
+        <w:ind w:left="6480" w:hanging="360"/>
+      </w:pPr>
+      <w:rPr>
+        <w:rFonts w:ascii="Wingdings" w:hAnsi="Wingdings" w:hint="default"/>
+      </w:rPr>
+    </w:lvl>
+  </w:abstractNum>
+  <w:abstractNum w:abstractNumId="1" w15:restartNumberingAfterBreak="0">
+    <w:nsid w:val="1CCE36AB"/>
+    <w:multiLevelType w:val="hybridMultilevel"/>
+    <w:tmpl w:val="1EC6FBA2"/>
+    <w:lvl w:ilvl="0" w:tplc="40090001">
+      <w:start w:val="1"/>
+      <w:numFmt w:val="bullet"/>
+      <w:lvlText w:val=""/>
+      <w:lvlJc w:val="left"/>
+      <w:pPr>
+        <w:ind w:left="720" w:hanging="360"/>
+      </w:pPr>
+      <w:rPr>
+        <w:rFonts w:ascii="Symbol" w:hAnsi="Symbol" w:hint="default"/>
+      </w:rPr>
+    </w:lvl>
+    <w:lvl w:ilvl="1" w:tplc="40090003" w:tentative="1">
+      <w:start w:val="1"/>
+      <w:numFmt w:val="bullet"/>
+      <w:lvlText w:val="o"/>
+      <w:lvlJc w:val="left"/>
+      <w:pPr>
+        <w:ind w:left="1440" w:hanging="360"/>
+      </w:pPr>
+      <w:rPr>
+        <w:rFonts w:ascii="Courier New" w:hAnsi="Courier New" w:cs="Courier New" w:hint="default"/>
+      </w:rPr>
+    </w:lvl>
+    <w:lvl w:ilvl="2" w:tplc="40090005" w:tentative="1">
+      <w:start w:val="1"/>
+      <w:numFmt w:val="bullet"/>
+      <w:lvlText w:val=""/>
+      <w:lvlJc w:val="left"/>
+      <w:pPr>
+        <w:ind w:left="2160" w:hanging="360"/>
+      </w:pPr>
+      <w:rPr>
+        <w:rFonts w:ascii="Wingdings" w:hAnsi="Wingdings" w:hint="default"/>
+      </w:rPr>
+    </w:lvl>
+    <w:lvl w:ilvl="3" w:tplc="40090001" w:tentative="1">
+      <w:start w:val="1"/>
+      <w:numFmt w:val="bullet"/>
+      <w:lvlText w:val=""/>
+      <w:lvlJc w:val="left"/>
+      <w:pPr>
+        <w:ind w:left="2880" w:hanging="360"/>
+      </w:pPr>
+      <w:rPr>
+        <w:rFonts w:ascii="Symbol" w:hAnsi="Symbol" w:hint="default"/>
+      </w:rPr>
+    </w:lvl>
+    <w:lvl w:ilvl="4" w:tplc="40090003" w:tentative="1">
+      <w:start w:val="1"/>
+      <w:numFmt w:val="bullet"/>
+      <w:lvlText w:val="o"/>
+      <w:lvlJc w:val="left"/>
+      <w:pPr>
+        <w:ind w:left="3600" w:hanging="360"/>
+      </w:pPr>
+      <w:rPr>
+        <w:rFonts w:ascii="Courier New" w:hAnsi="Courier New" w:cs="Courier New" w:hint="default"/>
+      </w:rPr>
+    </w:lvl>
+    <w:lvl w:ilvl="5" w:tplc="40090005" w:tentative="1">
+      <w:start w:val="1"/>
+      <w:numFmt w:val="bullet"/>
+      <w:lvlText w:val=""/>
+      <w:lvlJc w:val="left"/>
+      <w:pPr>
+        <w:ind w:left="4320" w:hanging="360"/>
+      </w:pPr>
+      <w:rPr>
+        <w:rFonts w:ascii="Wingdings" w:hAnsi="Wingdings" w:hint="default"/>
+      </w:rPr>
+    </w:lvl>
+    <w:lvl w:ilvl="6" w:tplc="40090001" w:tentative="1">
+      <w:start w:val="1"/>
+      <w:numFmt w:val="bullet"/>
+      <w:lvlText w:val=""/>
+      <w:lvlJc w:val="left"/>
+      <w:pPr>
+        <w:ind w:left="5040" w:hanging="360"/>
+      </w:pPr>
+      <w:rPr>
+        <w:rFonts w:ascii="Symbol" w:hAnsi="Symbol" w:hint="default"/>
+      </w:rPr>
+    </w:lvl>
+    <w:lvl w:ilvl="7" w:tplc="40090003" w:tentative="1">
+      <w:start w:val="1"/>
+      <w:numFmt w:val="bullet"/>
+      <w:lvlText w:val="o"/>
+      <w:lvlJc w:val="left"/>
+      <w:pPr>
+        <w:ind w:left="5760" w:hanging="360"/>
+      </w:pPr>
+      <w:rPr>
+        <w:rFonts w:ascii="Courier New" w:hAnsi="Courier New" w:cs="Courier New" w:hint="default"/>
+      </w:rPr>
+    </w:lvl>
+    <w:lvl w:ilvl="8" w:tplc="40090005" w:tentative="1">
+      <w:start w:val="1"/>
+      <w:numFmt w:val="bullet"/>
+      <w:lvlText w:val=""/>
+      <w:lvlJc w:val="left"/>
+      <w:pPr>
+        <w:ind w:left="6480" w:hanging="360"/>
+      </w:pPr>
+      <w:rPr>
+        <w:rFonts w:ascii="Wingdings" w:hAnsi="Wingdings" w:hint="default"/>
+      </w:rPr>
+    </w:lvl>
+  </w:abstractNum>
+  <w:abstractNum w:abstractNumId="2" w15:restartNumberingAfterBreak="0">
+    <w:nsid w:val="1FFF28AB"/>
+    <w:multiLevelType w:val="hybridMultilevel"/>
+    <w:tmpl w:val="A85451D6"/>
+    <w:lvl w:ilvl="0" w:tplc="4009000F">
+      <w:start w:val="1"/>
+      <w:numFmt w:val="decimal"/>
+      <w:lvlText w:val="%1."/>
+      <w:lvlJc w:val="left"/>
+      <w:pPr>
+        <w:ind w:left="720" w:hanging="360"/>
+      </w:pPr>
+    </w:lvl>
+    <w:lvl w:ilvl="1" w:tplc="40090019">
+      <w:start w:val="1"/>
+      <w:numFmt w:val="lowerLetter"/>
+      <w:lvlText w:val="%2."/>
+      <w:lvlJc w:val="left"/>
+      <w:pPr>
+        <w:ind w:left="1440" w:hanging="360"/>
+      </w:pPr>
+    </w:lvl>
+    <w:lvl w:ilvl="2" w:tplc="4009001B" w:tentative="1">
+      <w:start w:val="1"/>
+      <w:numFmt w:val="lowerRoman"/>
+      <w:lvlText w:val="%3."/>
+      <w:lvlJc w:val="right"/>
+      <w:pPr>
+        <w:ind w:left="2160" w:hanging="180"/>
+      </w:pPr>
+    </w:lvl>
+    <w:lvl w:ilvl="3" w:tplc="4009000F" w:tentative="1">
+      <w:start w:val="1"/>
+      <w:numFmt w:val="decimal"/>
+      <w:lvlText w:val="%4."/>
+      <w:lvlJc w:val="left"/>
+      <w:pPr>
+        <w:ind w:left="2880" w:hanging="360"/>
+      </w:pPr>
+    </w:lvl>
+    <w:lvl w:ilvl="4" w:tplc="40090019" w:tentative="1">
+      <w:start w:val="1"/>
+      <w:numFmt w:val="lowerLetter"/>
+      <w:lvlText w:val="%5."/>
+      <w:lvlJc w:val="left"/>
+      <w:pPr>
+        <w:ind w:left="3600" w:hanging="360"/>
+      </w:pPr>
+    </w:lvl>
+    <w:lvl w:ilvl="5" w:tplc="4009001B" w:tentative="1">
+      <w:start w:val="1"/>
+      <w:numFmt w:val="lowerRoman"/>
+      <w:lvlText w:val="%6."/>
+      <w:lvlJc w:val="right"/>
+      <w:pPr>
+        <w:ind w:left="4320" w:hanging="180"/>
+      </w:pPr>
+    </w:lvl>
+    <w:lvl w:ilvl="6" w:tplc="4009000F" w:tentative="1">
+      <w:start w:val="1"/>
+      <w:numFmt w:val="decimal"/>
+      <w:lvlText w:val="%7."/>
+      <w:lvlJc w:val="left"/>
+      <w:pPr>
+        <w:ind w:left="5040" w:hanging="360"/>
+      </w:pPr>
+    </w:lvl>
+    <w:lvl w:ilvl="7" w:tplc="40090019" w:tentative="1">
+      <w:start w:val="1"/>
+      <w:numFmt w:val="lowerLetter"/>
+      <w:lvlText w:val="%8."/>
+      <w:lvlJc w:val="left"/>
+      <w:pPr>
+        <w:ind w:left="5760" w:hanging="360"/>
+      </w:pPr>
+    </w:lvl>
+    <w:lvl w:ilvl="8" w:tplc="4009001B" w:tentative="1">
+      <w:start w:val="1"/>
+      <w:numFmt w:val="lowerRoman"/>
+      <w:lvlText w:val="%9."/>
+      <w:lvlJc w:val="right"/>
+      <w:pPr>
+        <w:ind w:left="6480" w:hanging="180"/>
+      </w:pPr>
+    </w:lvl>
+  </w:abstractNum>
+  <w:abstractNum w:abstractNumId="3" w15:restartNumberingAfterBreak="0">
+    <w:nsid w:val="53135855"/>
+    <w:multiLevelType w:val="hybridMultilevel"/>
+    <w:tmpl w:val="0138FFBE"/>
+    <w:lvl w:ilvl="0" w:tplc="40090001">
+      <w:start w:val="1"/>
+      <w:numFmt w:val="bullet"/>
+      <w:lvlText w:val=""/>
+      <w:lvlJc w:val="left"/>
+      <w:pPr>
+        <w:ind w:left="720" w:hanging="360"/>
+      </w:pPr>
+      <w:rPr>
+        <w:rFonts w:ascii="Symbol" w:hAnsi="Symbol" w:hint="default"/>
+      </w:rPr>
+    </w:lvl>
+    <w:lvl w:ilvl="1" w:tplc="40090003" w:tentative="1">
+      <w:start w:val="1"/>
+      <w:numFmt w:val="bullet"/>
+      <w:lvlText w:val="o"/>
+      <w:lvlJc w:val="left"/>
+      <w:pPr>
+        <w:ind w:left="1440" w:hanging="360"/>
+      </w:pPr>
+      <w:rPr>
+        <w:rFonts w:ascii="Courier New" w:hAnsi="Courier New" w:cs="Courier New" w:hint="default"/>
+      </w:rPr>
+    </w:lvl>
+    <w:lvl w:ilvl="2" w:tplc="40090005" w:tentative="1">
+      <w:start w:val="1"/>
+      <w:numFmt w:val="bullet"/>
+      <w:lvlText w:val=""/>
+      <w:lvlJc w:val="left"/>
+      <w:pPr>
+        <w:ind w:left="2160" w:hanging="360"/>
+      </w:pPr>
+      <w:rPr>
+        <w:rFonts w:ascii="Wingdings" w:hAnsi="Wingdings" w:hint="default"/>
+      </w:rPr>
+    </w:lvl>
+    <w:lvl w:ilvl="3" w:tplc="40090001" w:tentative="1">
+      <w:start w:val="1"/>
+      <w:numFmt w:val="bullet"/>
+      <w:lvlText w:val=""/>
+      <w:lvlJc w:val="left"/>
+      <w:pPr>
+        <w:ind w:left="2880" w:hanging="360"/>
+      </w:pPr>
+      <w:rPr>
+        <w:rFonts w:ascii="Symbol" w:hAnsi="Symbol" w:hint="default"/>
+      </w:rPr>
+    </w:lvl>
+    <w:lvl w:ilvl="4" w:tplc="40090003" w:tentative="1">
+      <w:start w:val="1"/>
+      <w:numFmt w:val="bullet"/>
+      <w:lvlText w:val="o"/>
+      <w:lvlJc w:val="left"/>
+      <w:pPr>
+        <w:ind w:left="3600" w:hanging="360"/>
+      </w:pPr>
+      <w:rPr>
+        <w:rFonts w:ascii="Courier New" w:hAnsi="Courier New" w:cs="Courier New" w:hint="default"/>
+      </w:rPr>
+    </w:lvl>
+    <w:lvl w:ilvl="5" w:tplc="40090005" w:tentative="1">
+      <w:start w:val="1"/>
+      <w:numFmt w:val="bullet"/>
+      <w:lvlText w:val=""/>
+      <w:lvlJc w:val="left"/>
+      <w:pPr>
+        <w:ind w:left="4320" w:hanging="360"/>
+      </w:pPr>
+      <w:rPr>
+        <w:rFonts w:ascii="Wingdings" w:hAnsi="Wingdings" w:hint="default"/>
+      </w:rPr>
+    </w:lvl>
+    <w:lvl w:ilvl="6" w:tplc="40090001" w:tentative="1">
+      <w:start w:val="1"/>
+      <w:numFmt w:val="bullet"/>
+      <w:lvlText w:val=""/>
+      <w:lvlJc w:val="left"/>
+      <w:pPr>
+        <w:ind w:left="5040" w:hanging="360"/>
+      </w:pPr>
+      <w:rPr>
+        <w:rFonts w:ascii="Symbol" w:hAnsi="Symbol" w:hint="default"/>
+      </w:rPr>
+    </w:lvl>
+    <w:lvl w:ilvl="7" w:tplc="40090003" w:tentative="1">
+      <w:start w:val="1"/>
+      <w:numFmt w:val="bullet"/>
+      <w:lvlText w:val="o"/>
+      <w:lvlJc w:val="left"/>
+      <w:pPr>
+        <w:ind w:left="5760" w:hanging="360"/>
+      </w:pPr>
+      <w:rPr>
+        <w:rFonts w:ascii="Courier New" w:hAnsi="Courier New" w:cs="Courier New" w:hint="default"/>
+      </w:rPr>
+    </w:lvl>
+    <w:lvl w:ilvl="8" w:tplc="40090005" w:tentative="1">
+      <w:start w:val="1"/>
+      <w:numFmt w:val="bullet"/>
+      <w:lvlText w:val=""/>
+      <w:lvlJc w:val="left"/>
+      <w:pPr>
+        <w:ind w:left="6480" w:hanging="360"/>
+      </w:pPr>
+      <w:rPr>
+        <w:rFonts w:ascii="Wingdings" w:hAnsi="Wingdings" w:hint="default"/>
+      </w:rPr>
+    </w:lvl>
+  </w:abstractNum>
+  <w:abstractNum w:abstractNumId="4" w15:restartNumberingAfterBreak="0">
+    <w:nsid w:val="6ECD023D"/>
+    <w:multiLevelType w:val="hybridMultilevel"/>
+    <w:tmpl w:val="FF98371A"/>
+    <w:lvl w:ilvl="0" w:tplc="40090001">
+      <w:start w:val="1"/>
+      <w:numFmt w:val="bullet"/>
+      <w:lvlText w:val=""/>
+      <w:lvlJc w:val="left"/>
+      <w:pPr>
+        <w:ind w:left="720" w:hanging="360"/>
+      </w:pPr>
+      <w:rPr>
+        <w:rFonts w:ascii="Symbol" w:hAnsi="Symbol" w:hint="default"/>
+      </w:rPr>
+    </w:lvl>
+    <w:lvl w:ilvl="1" w:tplc="40090003">
+      <w:start w:val="1"/>
+      <w:numFmt w:val="bullet"/>
+      <w:lvlText w:val="o"/>
+      <w:lvlJc w:val="left"/>
+      <w:pPr>
+        <w:ind w:left="1440" w:hanging="360"/>
+      </w:pPr>
+      <w:rPr>
+        <w:rFonts w:ascii="Courier New" w:hAnsi="Courier New" w:cs="Courier New" w:hint="default"/>
+      </w:rPr>
+    </w:lvl>
+    <w:lvl w:ilvl="2" w:tplc="40090005" w:tentative="1">
+      <w:start w:val="1"/>
+      <w:numFmt w:val="bullet"/>
+      <w:lvlText w:val=""/>
+      <w:lvlJc w:val="left"/>
+      <w:pPr>
+        <w:ind w:left="2160" w:hanging="360"/>
+      </w:pPr>
+      <w:rPr>
+        <w:rFonts w:ascii="Wingdings" w:hAnsi="Wingdings" w:hint="default"/>
+      </w:rPr>
+    </w:lvl>
+    <w:lvl w:ilvl="3" w:tplc="40090001" w:tentative="1">
+      <w:start w:val="1"/>
+      <w:numFmt w:val="bullet"/>
+      <w:lvlText w:val=""/>
+      <w:lvlJc w:val="left"/>
+      <w:pPr>
+        <w:ind w:left="2880" w:hanging="360"/>
+      </w:pPr>
+      <w:rPr>
+        <w:rFonts w:ascii="Symbol" w:hAnsi="Symbol" w:hint="default"/>
+      </w:rPr>
+    </w:lvl>
+    <w:lvl w:ilvl="4" w:tplc="40090003" w:tentative="1">
+      <w:start w:val="1"/>
+      <w:numFmt w:val="bullet"/>
+      <w:lvlText w:val="o"/>
+      <w:lvlJc w:val="left"/>
+      <w:pPr>
+        <w:ind w:left="3600" w:hanging="360"/>
+      </w:pPr>
+      <w:rPr>
+        <w:rFonts w:ascii="Courier New" w:hAnsi="Courier New" w:cs="Courier New" w:hint="default"/>
+      </w:rPr>
+    </w:lvl>
+    <w:lvl w:ilvl="5" w:tplc="40090005" w:tentative="1">
+      <w:start w:val="1"/>
+      <w:numFmt w:val="bullet"/>
+      <w:lvlText w:val=""/>
+      <w:lvlJc w:val="left"/>
+      <w:pPr>
+        <w:ind w:left="4320" w:hanging="360"/>
+      </w:pPr>
+      <w:rPr>
+        <w:rFonts w:ascii="Wingdings" w:hAnsi="Wingdings" w:hint="default"/>
+      </w:rPr>
+    </w:lvl>
+    <w:lvl w:ilvl="6" w:tplc="40090001" w:tentative="1">
+      <w:start w:val="1"/>
+      <w:numFmt w:val="bullet"/>
+      <w:lvlText w:val=""/>
+      <w:lvlJc w:val="left"/>
+      <w:pPr>
+        <w:ind w:left="5040" w:hanging="360"/>
+      </w:pPr>
+      <w:rPr>
+        <w:rFonts w:ascii="Symbol" w:hAnsi="Symbol" w:hint="default"/>
+      </w:rPr>
+    </w:lvl>
+    <w:lvl w:ilvl="7" w:tplc="40090003" w:tentative="1">
+      <w:start w:val="1"/>
+      <w:numFmt w:val="bullet"/>
+      <w:lvlText w:val="o"/>
+      <w:lvlJc w:val="left"/>
+      <w:pPr>
+        <w:ind w:left="5760" w:hanging="360"/>
+      </w:pPr>
+      <w:rPr>
+        <w:rFonts w:ascii="Courier New" w:hAnsi="Courier New" w:cs="Courier New" w:hint="default"/>
+      </w:rPr>
+    </w:lvl>
+    <w:lvl w:ilvl="8" w:tplc="40090005" w:tentative="1">
+      <w:start w:val="1"/>
+      <w:numFmt w:val="bullet"/>
+      <w:lvlText w:val=""/>
+      <w:lvlJc w:val="left"/>
+      <w:pPr>
+        <w:ind w:left="6480" w:hanging="360"/>
+      </w:pPr>
+      <w:rPr>
+        <w:rFonts w:ascii="Wingdings" w:hAnsi="Wingdings" w:hint="default"/>
+      </w:rPr>
+    </w:lvl>
+  </w:abstractNum>
+  <w:num w:numId="1" w16cid:durableId="593317511">
+    <w:abstractNumId w:val="3"/>
+  </w:num>
+  <w:num w:numId="2" w16cid:durableId="960839170">
+    <w:abstractNumId w:val="2"/>
+  </w:num>
+  <w:num w:numId="3" w16cid:durableId="747653845">
+    <w:abstractNumId w:val="0"/>
+  </w:num>
+  <w:num w:numId="4" w16cid:durableId="311954004">
+    <w:abstractNumId w:val="4"/>
+  </w:num>
+  <w:num w:numId="5" w16cid:durableId="1633557372">
+    <w:abstractNumId w:val="1"/>
+  </w:num>
+</w:numbering>
 </file>
 
 <file path=word/styles.xml><?xml version="1.0" encoding="utf-8"?>
@@ -421,17 +2244,19 @@
     <w:link w:val="Heading1Char"/>
     <w:uiPriority w:val="9"/>
     <w:qFormat/>
-    <w:rsid w:val="00901DDA"/>
+    <w:rsid w:val="00985389"/>
     <w:pPr>
       <w:keepNext/>
       <w:keepLines/>
-      <w:spacing w:before="360" w:after="80"/>
+      <w:spacing w:before="200" w:after="200" w:line="360" w:lineRule="auto"/>
+      <w:jc w:val="center"/>
       <w:outlineLvl w:val="0"/>
     </w:pPr>
     <w:rPr>
-      <w:rFonts w:asciiTheme="majorHAnsi" w:eastAsiaTheme="majorEastAsia" w:hAnsiTheme="majorHAnsi" w:cstheme="majorBidi"/>
+      <w:rFonts w:ascii="Times New Roman" w:eastAsiaTheme="majorEastAsia" w:hAnsi="Times New Roman" w:cstheme="majorBidi"/>
+      <w:b/>
       <w:color w:val="0F4761" w:themeColor="accent1" w:themeShade="BF"/>
-      <w:sz w:val="40"/>
+      <w:sz w:val="52"/>
       <w:szCs w:val="40"/>
     </w:rPr>
   </w:style>
@@ -441,20 +2266,21 @@
     <w:next w:val="Normal"/>
     <w:link w:val="Heading2Char"/>
     <w:uiPriority w:val="9"/>
-    <w:semiHidden/>
     <w:unhideWhenUsed/>
     <w:qFormat/>
-    <w:rsid w:val="00901DDA"/>
+    <w:rsid w:val="00985389"/>
     <w:pPr>
       <w:keepNext/>
       <w:keepLines/>
-      <w:spacing w:before="160" w:after="80"/>
+      <w:spacing w:before="200" w:after="200" w:line="360" w:lineRule="auto"/>
+      <w:jc w:val="center"/>
       <w:outlineLvl w:val="1"/>
     </w:pPr>
     <w:rPr>
-      <w:rFonts w:asciiTheme="majorHAnsi" w:eastAsiaTheme="majorEastAsia" w:hAnsiTheme="majorHAnsi" w:cstheme="majorBidi"/>
+      <w:rFonts w:ascii="Times New Roman" w:eastAsiaTheme="majorEastAsia" w:hAnsi="Times New Roman" w:cstheme="majorBidi"/>
+      <w:b/>
       <w:color w:val="0F4761" w:themeColor="accent1" w:themeShade="BF"/>
-      <w:sz w:val="32"/>
+      <w:sz w:val="40"/>
       <w:szCs w:val="32"/>
     </w:rPr>
   </w:style>
@@ -464,20 +2290,20 @@
     <w:next w:val="Normal"/>
     <w:link w:val="Heading3Char"/>
     <w:uiPriority w:val="9"/>
-    <w:semiHidden/>
     <w:unhideWhenUsed/>
     <w:qFormat/>
-    <w:rsid w:val="00901DDA"/>
+    <w:rsid w:val="006E75FF"/>
     <w:pPr>
       <w:keepNext/>
       <w:keepLines/>
-      <w:spacing w:before="160" w:after="80"/>
+      <w:spacing w:before="200" w:after="200" w:line="360" w:lineRule="auto"/>
       <w:outlineLvl w:val="2"/>
     </w:pPr>
     <w:rPr>
-      <w:rFonts w:eastAsiaTheme="majorEastAsia" w:cstheme="majorBidi"/>
+      <w:rFonts w:ascii="Times New Roman" w:eastAsiaTheme="majorEastAsia" w:hAnsi="Times New Roman" w:cstheme="majorBidi"/>
+      <w:b/>
       <w:color w:val="0F4761" w:themeColor="accent1" w:themeShade="BF"/>
-      <w:sz w:val="28"/>
+      <w:sz w:val="32"/>
       <w:szCs w:val="28"/>
     </w:rPr>
   </w:style>
@@ -616,7 +2442,6 @@
   <w:style w:type="character" w:default="1" w:styleId="DefaultParagraphFont">
     <w:name w:val="Default Paragraph Font"/>
     <w:uiPriority w:val="1"/>
-    <w:semiHidden/>
     <w:unhideWhenUsed/>
   </w:style>
   <w:style w:type="table" w:default="1" w:styleId="TableNormal">
@@ -645,11 +2470,12 @@
     <w:basedOn w:val="DefaultParagraphFont"/>
     <w:link w:val="Heading1"/>
     <w:uiPriority w:val="9"/>
-    <w:rsid w:val="00901DDA"/>
+    <w:rsid w:val="00985389"/>
     <w:rPr>
-      <w:rFonts w:asciiTheme="majorHAnsi" w:eastAsiaTheme="majorEastAsia" w:hAnsiTheme="majorHAnsi" w:cstheme="majorBidi"/>
+      <w:rFonts w:ascii="Times New Roman" w:eastAsiaTheme="majorEastAsia" w:hAnsi="Times New Roman" w:cstheme="majorBidi"/>
+      <w:b/>
       <w:color w:val="0F4761" w:themeColor="accent1" w:themeShade="BF"/>
-      <w:sz w:val="40"/>
+      <w:sz w:val="52"/>
       <w:szCs w:val="40"/>
     </w:rPr>
   </w:style>
@@ -658,12 +2484,12 @@
     <w:basedOn w:val="DefaultParagraphFont"/>
     <w:link w:val="Heading2"/>
     <w:uiPriority w:val="9"/>
-    <w:semiHidden/>
-    <w:rsid w:val="00901DDA"/>
+    <w:rsid w:val="00985389"/>
     <w:rPr>
-      <w:rFonts w:asciiTheme="majorHAnsi" w:eastAsiaTheme="majorEastAsia" w:hAnsiTheme="majorHAnsi" w:cstheme="majorBidi"/>
+      <w:rFonts w:ascii="Times New Roman" w:eastAsiaTheme="majorEastAsia" w:hAnsi="Times New Roman" w:cstheme="majorBidi"/>
+      <w:b/>
       <w:color w:val="0F4761" w:themeColor="accent1" w:themeShade="BF"/>
-      <w:sz w:val="32"/>
+      <w:sz w:val="40"/>
       <w:szCs w:val="32"/>
     </w:rPr>
   </w:style>
@@ -672,12 +2498,12 @@
     <w:basedOn w:val="DefaultParagraphFont"/>
     <w:link w:val="Heading3"/>
     <w:uiPriority w:val="9"/>
-    <w:semiHidden/>
-    <w:rsid w:val="00901DDA"/>
+    <w:rsid w:val="006E75FF"/>
     <w:rPr>
-      <w:rFonts w:eastAsiaTheme="majorEastAsia" w:cstheme="majorBidi"/>
+      <w:rFonts w:ascii="Times New Roman" w:eastAsiaTheme="majorEastAsia" w:hAnsi="Times New Roman" w:cstheme="majorBidi"/>
+      <w:b/>
       <w:color w:val="0F4761" w:themeColor="accent1" w:themeShade="BF"/>
-      <w:sz w:val="28"/>
+      <w:sz w:val="32"/>
       <w:szCs w:val="28"/>
     </w:rPr>
   </w:style>
@@ -929,6 +2755,50 @@
       <w:color w:val="0F4761" w:themeColor="accent1" w:themeShade="BF"/>
       <w:spacing w:val="5"/>
     </w:rPr>
+  </w:style>
+  <w:style w:type="paragraph" w:styleId="Header">
+    <w:name w:val="header"/>
+    <w:basedOn w:val="Normal"/>
+    <w:link w:val="HeaderChar"/>
+    <w:uiPriority w:val="99"/>
+    <w:unhideWhenUsed/>
+    <w:rsid w:val="00985389"/>
+    <w:pPr>
+      <w:tabs>
+        <w:tab w:val="center" w:pos="4513"/>
+        <w:tab w:val="right" w:pos="9026"/>
+      </w:tabs>
+      <w:spacing w:after="0" w:line="240" w:lineRule="auto"/>
+    </w:pPr>
+  </w:style>
+  <w:style w:type="character" w:customStyle="1" w:styleId="HeaderChar">
+    <w:name w:val="Header Char"/>
+    <w:basedOn w:val="DefaultParagraphFont"/>
+    <w:link w:val="Header"/>
+    <w:uiPriority w:val="99"/>
+    <w:rsid w:val="00985389"/>
+  </w:style>
+  <w:style w:type="paragraph" w:styleId="Footer">
+    <w:name w:val="footer"/>
+    <w:basedOn w:val="Normal"/>
+    <w:link w:val="FooterChar"/>
+    <w:uiPriority w:val="99"/>
+    <w:unhideWhenUsed/>
+    <w:rsid w:val="00985389"/>
+    <w:pPr>
+      <w:tabs>
+        <w:tab w:val="center" w:pos="4513"/>
+        <w:tab w:val="right" w:pos="9026"/>
+      </w:tabs>
+      <w:spacing w:after="0" w:line="240" w:lineRule="auto"/>
+    </w:pPr>
+  </w:style>
+  <w:style w:type="character" w:customStyle="1" w:styleId="FooterChar">
+    <w:name w:val="Footer Char"/>
+    <w:basedOn w:val="DefaultParagraphFont"/>
+    <w:link w:val="Footer"/>
+    <w:uiPriority w:val="99"/>
+    <w:rsid w:val="00985389"/>
   </w:style>
 </w:styles>
 </file>

</xml_diff>